<commit_message>
Add comments to main file
</commit_message>
<xml_diff>
--- a/Tablas.docx
+++ b/Tablas.docx
@@ -375,11 +375,15 @@
       </w:r>
     </w:p>
     <w:p>
+      <w:bookmarkStart w:id="0" w:name="_GoBack"/>
       <w:r>
         <w:t xml:space="preserve">Podemos ver que </w:t>
       </w:r>
       <w:r>
-        <w:t xml:space="preserve">de acuerdo a los datos de entrenamiento y aplicando el escalamiento de características podemos obtener </w:t>
+        <w:t>de acuerdo con</w:t>
+      </w:r>
+      <w:r>
+        <w:t xml:space="preserve"> los datos de entrenamiento y aplicando el escalamiento de características podemos obtener </w:t>
       </w:r>
       <w:r>
         <w:t xml:space="preserve">los </w:t>
@@ -391,9 +395,16 @@
         <w:t xml:space="preserve">y </w:t>
       </w:r>
       <w:r>
-        <w:t>con base a eso usarlo para los datos de pruebas y así mismo aplicar escalamiento de características ya obtenidas en los datos de entrenamiento y por último predecir las “y” o el costo de la ultima milla.</w:t>
+        <w:t xml:space="preserve">con base a eso usarlo para los datos de pruebas y así mismo aplicar escalamiento de características ya obtenidas en los datos de entrenamiento y por último predecir las “y” o el costo de la </w:t>
+      </w:r>
+      <w:r>
+        <w:t>última</w:t>
+      </w:r>
+      <w:r>
+        <w:t xml:space="preserve"> milla.</w:t>
       </w:r>
     </w:p>
+    <w:bookmarkEnd w:id="0"/>
     <w:p>
       <w:r>
         <w:t>Tabla</w:t>
@@ -435,6 +446,7 @@
                 <w:szCs w:val="18"/>
               </w:rPr>
             </w:pPr>
+            <w:proofErr w:type="spellStart"/>
             <w:r>
               <w:rPr>
                 <w:b/>
@@ -460,8 +472,29 @@
                 <w:sz w:val="18"/>
                 <w:szCs w:val="18"/>
               </w:rPr>
-              <w:t>g Rate</w:t>
-            </w:r>
+              <w:t>g</w:t>
+            </w:r>
+            <w:proofErr w:type="spellEnd"/>
+            <w:r>
+              <w:rPr>
+                <w:b/>
+                <w:bCs/>
+                <w:sz w:val="18"/>
+                <w:szCs w:val="18"/>
+              </w:rPr>
+              <w:t xml:space="preserve"> </w:t>
+            </w:r>
+            <w:proofErr w:type="spellStart"/>
+            <w:r>
+              <w:rPr>
+                <w:b/>
+                <w:bCs/>
+                <w:sz w:val="18"/>
+                <w:szCs w:val="18"/>
+              </w:rPr>
+              <w:t>Rate</w:t>
+            </w:r>
+            <w:proofErr w:type="spellEnd"/>
           </w:p>
         </w:tc>
         <w:tc>
@@ -506,16 +539,7 @@
                 <w:sz w:val="18"/>
                 <w:szCs w:val="18"/>
               </w:rPr>
-              <w:t>0.00</w:t>
-            </w:r>
-            <w:r>
-              <w:rPr>
-                <w:b/>
-                <w:bCs/>
-                <w:sz w:val="18"/>
-                <w:szCs w:val="18"/>
-              </w:rPr>
-              <w:t>1</w:t>
+              <w:t>0.001</w:t>
             </w:r>
           </w:p>
         </w:tc>
@@ -538,16 +562,7 @@
                 <w:sz w:val="18"/>
                 <w:szCs w:val="18"/>
               </w:rPr>
-              <w:t>0.00</w:t>
-            </w:r>
-            <w:r>
-              <w:rPr>
-                <w:b/>
-                <w:bCs/>
-                <w:sz w:val="18"/>
-                <w:szCs w:val="18"/>
-              </w:rPr>
-              <w:t>5</w:t>
+              <w:t>0.005</w:t>
             </w:r>
           </w:p>
         </w:tc>
@@ -570,16 +585,7 @@
                 <w:sz w:val="18"/>
                 <w:szCs w:val="18"/>
               </w:rPr>
-              <w:t>0.0</w:t>
-            </w:r>
-            <w:r>
-              <w:rPr>
-                <w:b/>
-                <w:bCs/>
-                <w:sz w:val="18"/>
-                <w:szCs w:val="18"/>
-              </w:rPr>
-              <w:t>1</w:t>
+              <w:t>0.01</w:t>
             </w:r>
           </w:p>
         </w:tc>
@@ -602,16 +608,7 @@
                 <w:sz w:val="18"/>
                 <w:szCs w:val="18"/>
               </w:rPr>
-              <w:t>0.0</w:t>
-            </w:r>
-            <w:r>
-              <w:rPr>
-                <w:b/>
-                <w:bCs/>
-                <w:sz w:val="18"/>
-                <w:szCs w:val="18"/>
-              </w:rPr>
-              <w:t>5</w:t>
+              <w:t>0.05</w:t>
             </w:r>
           </w:p>
         </w:tc>
@@ -634,16 +631,7 @@
                 <w:sz w:val="18"/>
                 <w:szCs w:val="18"/>
               </w:rPr>
-              <w:t>0.</w:t>
-            </w:r>
-            <w:r>
-              <w:rPr>
-                <w:b/>
-                <w:bCs/>
-                <w:sz w:val="18"/>
-                <w:szCs w:val="18"/>
-              </w:rPr>
-              <w:t>1</w:t>
+              <w:t>0.1</w:t>
             </w:r>
           </w:p>
         </w:tc>
@@ -694,7 +682,27 @@
                 <w:sz w:val="18"/>
                 <w:szCs w:val="18"/>
               </w:rPr>
-              <w:t>Computing Time [Seconds]</w:t>
+              <w:t>Computing Time [</w:t>
+            </w:r>
+            <w:proofErr w:type="spellStart"/>
+            <w:r>
+              <w:rPr>
+                <w:b/>
+                <w:bCs/>
+                <w:sz w:val="18"/>
+                <w:szCs w:val="18"/>
+              </w:rPr>
+              <w:t>Seconds</w:t>
+            </w:r>
+            <w:proofErr w:type="spellEnd"/>
+            <w:r>
+              <w:rPr>
+                <w:b/>
+                <w:bCs/>
+                <w:sz w:val="18"/>
+                <w:szCs w:val="18"/>
+              </w:rPr>
+              <w:t>]</w:t>
             </w:r>
           </w:p>
         </w:tc>
@@ -860,15 +868,57 @@
                 <w:szCs w:val="18"/>
               </w:rPr>
             </w:pPr>
-            <w:r>
-              <w:rPr>
-                <w:b/>
-                <w:bCs/>
-                <w:sz w:val="18"/>
-                <w:szCs w:val="18"/>
-              </w:rPr>
-              <w:t>Number of Iterations</w:t>
-            </w:r>
+            <w:proofErr w:type="spellStart"/>
+            <w:r>
+              <w:rPr>
+                <w:b/>
+                <w:bCs/>
+                <w:sz w:val="18"/>
+                <w:szCs w:val="18"/>
+              </w:rPr>
+              <w:t>Number</w:t>
+            </w:r>
+            <w:proofErr w:type="spellEnd"/>
+            <w:r>
+              <w:rPr>
+                <w:b/>
+                <w:bCs/>
+                <w:sz w:val="18"/>
+                <w:szCs w:val="18"/>
+              </w:rPr>
+              <w:t xml:space="preserve"> </w:t>
+            </w:r>
+            <w:proofErr w:type="spellStart"/>
+            <w:r>
+              <w:rPr>
+                <w:b/>
+                <w:bCs/>
+                <w:sz w:val="18"/>
+                <w:szCs w:val="18"/>
+              </w:rPr>
+              <w:t>of</w:t>
+            </w:r>
+            <w:proofErr w:type="spellEnd"/>
+            <w:r>
+              <w:rPr>
+                <w:b/>
+                <w:bCs/>
+                <w:sz w:val="18"/>
+                <w:szCs w:val="18"/>
+              </w:rPr>
+              <w:t xml:space="preserve"> </w:t>
+            </w:r>
+            <w:proofErr w:type="spellStart"/>
+            <w:r>
+              <w:rPr>
+                <w:b/>
+                <w:bCs/>
+                <w:sz w:val="18"/>
+                <w:szCs w:val="18"/>
+              </w:rPr>
+              <w:t>Iterations</w:t>
+            </w:r>
+            <w:proofErr w:type="spellEnd"/>
           </w:p>
         </w:tc>
         <w:tc>
@@ -1025,10 +1075,66 @@
         <w:br/>
       </w:r>
       <w:r>
-        <w:t>En la tabla podemos ver que entre mas bajo sea el learning rate menos iteraciones se harán por lo que el tiempo será mas rápido, pero lo que pasara es que la exactitud será menor. Si bien el maestro nos explico que si ajustamos un learning rate chico tardara más en encontrar el resultado, pero que si lo ajustamos muy grande divergera del resultado.</w:t>
-      </w:r>
-      <w:bookmarkStart w:id="0" w:name="_GoBack"/>
-      <w:bookmarkEnd w:id="0"/>
+        <w:t xml:space="preserve">En la tabla podemos ver que entre </w:t>
+      </w:r>
+      <w:r>
+        <w:t>más</w:t>
+      </w:r>
+      <w:r>
+        <w:t xml:space="preserve"> bajo sea el </w:t>
+      </w:r>
+      <w:proofErr w:type="spellStart"/>
+      <w:r>
+        <w:t>learning</w:t>
+      </w:r>
+      <w:proofErr w:type="spellEnd"/>
+      <w:r>
+        <w:t xml:space="preserve"> </w:t>
+      </w:r>
+      <w:proofErr w:type="spellStart"/>
+      <w:r>
+        <w:t>rate</w:t>
+      </w:r>
+      <w:proofErr w:type="spellEnd"/>
+      <w:r>
+        <w:t xml:space="preserve"> menos iteraciones se harán por lo que el tiempo será </w:t>
+      </w:r>
+      <w:r>
+        <w:t>más</w:t>
+      </w:r>
+      <w:r>
+        <w:t xml:space="preserve"> rápido, pero lo que pasara es que la exactitud será menor. Si bien el maestro nos </w:t>
+      </w:r>
+      <w:r>
+        <w:t>explicó</w:t>
+      </w:r>
+      <w:r>
+        <w:t xml:space="preserve"> que si ajustamos un </w:t>
+      </w:r>
+      <w:proofErr w:type="spellStart"/>
+      <w:r>
+        <w:t>learning</w:t>
+      </w:r>
+      <w:proofErr w:type="spellEnd"/>
+      <w:r>
+        <w:t xml:space="preserve"> </w:t>
+      </w:r>
+      <w:proofErr w:type="spellStart"/>
+      <w:r>
+        <w:t>rate</w:t>
+      </w:r>
+      <w:proofErr w:type="spellEnd"/>
+      <w:r>
+        <w:t xml:space="preserve"> chico tardara más en encontrar el resultado, pero que si lo ajustamos muy grande </w:t>
+      </w:r>
+      <w:proofErr w:type="spellStart"/>
+      <w:r>
+        <w:t>divergera</w:t>
+      </w:r>
+      <w:proofErr w:type="spellEnd"/>
+      <w:r>
+        <w:t xml:space="preserve"> del resultado.</w:t>
+      </w:r>
     </w:p>
     <w:p/>
     <w:p/>
@@ -1098,14 +1204,8 @@
   <w:p>
     <w:pPr>
       <w:pStyle w:val="Header"/>
-      <w:rPr>
-        <w:lang w:val="en-US"/>
-      </w:rPr>
     </w:pPr>
     <w:r>
-      <w:rPr>
-        <w:lang w:val="en-US"/>
-      </w:rPr>
       <w:t>Gabriel Aldahir Lopez Soto 552543</w:t>
     </w:r>
   </w:p>
@@ -1114,7 +1214,15 @@
       <w:pStyle w:val="Header"/>
     </w:pPr>
     <w:r>
-      <w:t>Doy mi palabra que he r</w:t>
+      <w:t xml:space="preserve">Doy mi palabra </w:t>
+    </w:r>
+    <w:proofErr w:type="gramStart"/>
+    <w:r>
+      <w:t>que</w:t>
+    </w:r>
+    <w:proofErr w:type="gramEnd"/>
+    <w:r>
+      <w:t xml:space="preserve"> he r</w:t>
     </w:r>
     <w:r>
       <w:t>ealizado esta actividad con Integridad Académica.</w:t>
@@ -1246,6 +1354,7 @@
     <w:lsdException w:name="HTML Sample" w:semiHidden="1" w:unhideWhenUsed="1"/>
     <w:lsdException w:name="HTML Typewriter" w:semiHidden="1" w:unhideWhenUsed="1"/>
     <w:lsdException w:name="HTML Variable" w:semiHidden="1" w:unhideWhenUsed="1"/>
+    <w:lsdException w:name="Normal Table" w:semiHidden="1" w:unhideWhenUsed="1"/>
     <w:lsdException w:name="annotation subject" w:semiHidden="1" w:unhideWhenUsed="1"/>
     <w:lsdException w:name="No List" w:semiHidden="1" w:unhideWhenUsed="1"/>
     <w:lsdException w:name="Outline List 1" w:semiHidden="1" w:unhideWhenUsed="1"/>
@@ -1292,8 +1401,10 @@
     <w:lsdException w:name="Table Subtle 2" w:semiHidden="1" w:unhideWhenUsed="1"/>
     <w:lsdException w:name="Table Web 1" w:semiHidden="1" w:unhideWhenUsed="1"/>
     <w:lsdException w:name="Table Web 2" w:semiHidden="1" w:unhideWhenUsed="1"/>
+    <w:lsdException w:name="Table Web 3" w:semiHidden="1" w:unhideWhenUsed="1"/>
     <w:lsdException w:name="Balloon Text" w:semiHidden="1" w:unhideWhenUsed="1"/>
     <w:lsdException w:name="Table Grid" w:uiPriority="39"/>
+    <w:lsdException w:name="Table Theme" w:semiHidden="1" w:unhideWhenUsed="1"/>
     <w:lsdException w:name="Placeholder Text" w:semiHidden="1"/>
     <w:lsdException w:name="No Spacing" w:uiPriority="1" w:qFormat="1"/>
     <w:lsdException w:name="Light Shading" w:uiPriority="60"/>

</xml_diff>